<commit_message>
added 1 item to "plan to do"
We need to find a proper way to cleanup ‘NA’s in the data
</commit_message>
<xml_diff>
--- a/Checkpoint1.docx
+++ b/Checkpoint1.docx
@@ -11,8 +11,6 @@
           <w:szCs w:val="24"/>
         </w:rPr>
       </w:pPr>
-      <w:bookmarkStart w:id="0" w:name="_GoBack"/>
-      <w:bookmarkEnd w:id="0"/>
       <w:r>
         <w:rPr>
           <w:rFonts w:ascii="Times New Roman" w:eastAsia="Times New Roman" w:hAnsi="Times New Roman" w:cs="Times New Roman"/>
@@ -678,6 +676,39 @@
         </w:rPr>
         <w:t>overall predictions</w:t>
       </w:r>
+    </w:p>
+    <w:p>
+      <w:pPr>
+        <w:pStyle w:val="ListParagraph"/>
+        <w:numPr>
+          <w:ilvl w:val="0"/>
+          <w:numId w:val="8"/>
+        </w:numPr>
+        <w:spacing w:after="0" w:line="240" w:lineRule="auto"/>
+        <w:rPr>
+          <w:rFonts w:ascii="Times New Roman" w:eastAsia="Times New Roman" w:hAnsi="Times New Roman" w:cs="Times New Roman"/>
+          <w:sz w:val="24"/>
+          <w:szCs w:val="24"/>
+        </w:rPr>
+      </w:pPr>
+      <w:r>
+        <w:rPr>
+          <w:rFonts w:ascii="Times New Roman" w:eastAsia="Times New Roman" w:hAnsi="Times New Roman" w:cs="Times New Roman"/>
+          <w:sz w:val="24"/>
+          <w:szCs w:val="24"/>
+        </w:rPr>
+        <w:t>We nee</w:t>
+      </w:r>
+      <w:r>
+        <w:rPr>
+          <w:rFonts w:ascii="Times New Roman" w:eastAsia="Times New Roman" w:hAnsi="Times New Roman" w:cs="Times New Roman"/>
+          <w:sz w:val="24"/>
+          <w:szCs w:val="24"/>
+        </w:rPr>
+        <w:t>d to find a proper way to cleanup ‘NA’s in the data</w:t>
+      </w:r>
+      <w:bookmarkStart w:id="0" w:name="_GoBack"/>
+      <w:bookmarkEnd w:id="0"/>
     </w:p>
     <w:p>
       <w:pPr>
@@ -1079,7 +1110,7 @@
   <w:abstractNum w:abstractNumId="3" w15:restartNumberingAfterBreak="0">
     <w:nsid w:val="1E2C3E08"/>
     <w:multiLevelType w:val="hybridMultilevel"/>
-    <w:tmpl w:val="40A2E05C"/>
+    <w:tmpl w:val="88E06C8A"/>
     <w:lvl w:ilvl="0" w:tplc="0409000F">
       <w:start w:val="1"/>
       <w:numFmt w:val="decimal"/>
@@ -1598,7 +1629,7 @@
   <w:docDefaults>
     <w:rPrDefault>
       <w:rPr>
-        <w:rFonts w:asciiTheme="minorHAnsi" w:eastAsiaTheme="minorHAnsi" w:hAnsiTheme="minorHAnsi" w:cstheme="minorBidi"/>
+        <w:rFonts w:asciiTheme="minorHAnsi" w:eastAsia="宋体" w:hAnsiTheme="minorHAnsi" w:cstheme="minorBidi"/>
         <w:sz w:val="22"/>
         <w:szCs w:val="22"/>
         <w:lang w:val="en-US" w:eastAsia="en-US" w:bidi="ar-SA"/>

</xml_diff>

<commit_message>
Added couple of points
1. Regarding new features for capturing traffic/time of year patterns
2. About observed meteorology data - potential to explore and see if it strengthens our model
</commit_message>
<xml_diff>
--- a/Checkpoint1.docx
+++ b/Checkpoint1.docx
@@ -1,6 +1,6 @@
 
 <file path=word/document.xml><?xml version="1.0" encoding="utf-8"?>
-<w:document xmlns:wpc="http://schemas.microsoft.com/office/word/2010/wordprocessingCanvas" xmlns:cx="http://schemas.microsoft.com/office/drawing/2014/chartex" xmlns:cx1="http://schemas.microsoft.com/office/drawing/2015/9/8/chartex" xmlns:cx2="http://schemas.microsoft.com/office/drawing/2015/10/21/chartex" xmlns:cx3="http://schemas.microsoft.com/office/drawing/2016/5/9/chartex" xmlns:cx4="http://schemas.microsoft.com/office/drawing/2016/5/10/chartex" xmlns:cx5="http://schemas.microsoft.com/office/drawing/2016/5/11/chartex" xmlns:cx6="http://schemas.microsoft.com/office/drawing/2016/5/12/chartex" xmlns:cx7="http://schemas.microsoft.com/office/drawing/2016/5/13/chartex" xmlns:cx8="http://schemas.microsoft.com/office/drawing/2016/5/14/chartex" xmlns:mc="http://schemas.openxmlformats.org/markup-compatibility/2006" xmlns:aink="http://schemas.microsoft.com/office/drawing/2016/ink" xmlns:am3d="http://schemas.microsoft.com/office/drawing/2017/model3d" xmlns:o="urn:schemas-microsoft-com:office:office" xmlns:r="http://schemas.openxmlformats.org/officeDocument/2006/relationships" xmlns:m="http://schemas.openxmlformats.org/officeDocument/2006/math" xmlns:v="urn:schemas-microsoft-com:vml" xmlns:wp14="http://schemas.microsoft.com/office/word/2010/wordprocessingDrawing" xmlns:wp="http://schemas.openxmlformats.org/drawingml/2006/wordprocessingDrawing" xmlns:w10="urn:schemas-microsoft-com:office:word" xmlns:w="http://schemas.openxmlformats.org/wordprocessingml/2006/main" xmlns:w14="http://schemas.microsoft.com/office/word/2010/wordml" xmlns:w15="http://schemas.microsoft.com/office/word/2012/wordml" xmlns:w16cid="http://schemas.microsoft.com/office/word/2016/wordml/cid" xmlns:w16se="http://schemas.microsoft.com/office/word/2015/wordml/symex" xmlns:wpg="http://schemas.microsoft.com/office/word/2010/wordprocessingGroup" xmlns:wpi="http://schemas.microsoft.com/office/word/2010/wordprocessingInk" xmlns:wne="http://schemas.microsoft.com/office/word/2006/wordml" xmlns:wps="http://schemas.microsoft.com/office/word/2010/wordprocessingShape" mc:Ignorable="w14 w15 w16se w16cid wp14">
+<w:document xmlns:wpc="http://schemas.microsoft.com/office/word/2010/wordprocessingCanvas" xmlns:cx="http://schemas.microsoft.com/office/drawing/2014/chartex" xmlns:cx1="http://schemas.microsoft.com/office/drawing/2015/9/8/chartex" xmlns:mc="http://schemas.openxmlformats.org/markup-compatibility/2006" xmlns:o="urn:schemas-microsoft-com:office:office" xmlns:r="http://schemas.openxmlformats.org/officeDocument/2006/relationships" xmlns:m="http://schemas.openxmlformats.org/officeDocument/2006/math" xmlns:v="urn:schemas-microsoft-com:vml" xmlns:wp14="http://schemas.microsoft.com/office/word/2010/wordprocessingDrawing" xmlns:wp="http://schemas.openxmlformats.org/drawingml/2006/wordprocessingDrawing" xmlns:w10="urn:schemas-microsoft-com:office:word" xmlns:w="http://schemas.openxmlformats.org/wordprocessingml/2006/main" xmlns:w14="http://schemas.microsoft.com/office/word/2010/wordml" xmlns:w15="http://schemas.microsoft.com/office/word/2012/wordml" xmlns:w16se="http://schemas.microsoft.com/office/word/2015/wordml/symex" xmlns:wpg="http://schemas.microsoft.com/office/word/2010/wordprocessingGroup" xmlns:wpi="http://schemas.microsoft.com/office/word/2010/wordprocessingInk" xmlns:wne="http://schemas.microsoft.com/office/word/2006/wordml" xmlns:wps="http://schemas.microsoft.com/office/word/2010/wordprocessingShape" mc:Ignorable="w14 w15 w16se wp14">
   <w:body>
     <w:p>
       <w:pPr>
@@ -113,34 +113,14 @@
           <w:szCs w:val="24"/>
         </w:rPr>
       </w:pPr>
-      <w:proofErr w:type="spellStart"/>
-      <w:r>
-        <w:rPr>
-          <w:rFonts w:ascii="Times New Roman" w:eastAsia="Times New Roman" w:hAnsi="Times New Roman" w:cs="Times New Roman"/>
-          <w:sz w:val="24"/>
-          <w:szCs w:val="24"/>
-        </w:rPr>
-        <w:t>Vanethi</w:t>
-      </w:r>
-      <w:proofErr w:type="spellEnd"/>
-      <w:r>
-        <w:rPr>
-          <w:rFonts w:ascii="Times New Roman" w:eastAsia="Times New Roman" w:hAnsi="Times New Roman" w:cs="Times New Roman"/>
-          <w:sz w:val="24"/>
-          <w:szCs w:val="24"/>
-        </w:rPr>
-        <w:t xml:space="preserve"> </w:t>
-      </w:r>
-      <w:proofErr w:type="spellStart"/>
-      <w:r>
-        <w:rPr>
-          <w:rFonts w:ascii="Times New Roman" w:eastAsia="Times New Roman" w:hAnsi="Times New Roman" w:cs="Times New Roman"/>
-          <w:sz w:val="24"/>
-          <w:szCs w:val="24"/>
-        </w:rPr>
-        <w:t>Kathirvel</w:t>
-      </w:r>
-      <w:proofErr w:type="spellEnd"/>
+      <w:r>
+        <w:rPr>
+          <w:rFonts w:ascii="Times New Roman" w:eastAsia="Times New Roman" w:hAnsi="Times New Roman" w:cs="Times New Roman"/>
+          <w:sz w:val="24"/>
+          <w:szCs w:val="24"/>
+        </w:rPr>
+        <w:t>Vanethi Kathirvel</w:t>
+      </w:r>
     </w:p>
     <w:p>
       <w:pPr>
@@ -414,6 +394,14 @@
         </w:rPr>
         <w:t>Added features to the data to help with our model</w:t>
       </w:r>
+      <w:r>
+        <w:rPr>
+          <w:rFonts w:ascii="Times New Roman" w:eastAsia="Times New Roman" w:hAnsi="Times New Roman" w:cs="Times New Roman"/>
+          <w:sz w:val="24"/>
+          <w:szCs w:val="24"/>
+        </w:rPr>
+        <w:t xml:space="preserve"> (capturing time of year and time of day/traffic patterns)</w:t>
+      </w:r>
     </w:p>
     <w:p>
       <w:pPr>
@@ -465,6 +453,29 @@
       <w:pPr>
         <w:pStyle w:val="ListParagraph"/>
         <w:numPr>
+          <w:ilvl w:val="1"/>
+          <w:numId w:val="7"/>
+        </w:numPr>
+        <w:spacing w:after="0" w:line="240" w:lineRule="auto"/>
+        <w:rPr>
+          <w:rFonts w:ascii="Times New Roman" w:eastAsia="Times New Roman" w:hAnsi="Times New Roman" w:cs="Times New Roman"/>
+          <w:sz w:val="24"/>
+          <w:szCs w:val="24"/>
+        </w:rPr>
+      </w:pPr>
+      <w:r>
+        <w:rPr>
+          <w:rFonts w:ascii="Times New Roman" w:eastAsia="Times New Roman" w:hAnsi="Times New Roman" w:cs="Times New Roman"/>
+          <w:sz w:val="24"/>
+          <w:szCs w:val="24"/>
+        </w:rPr>
+        <w:t>Hour of Day</w:t>
+      </w:r>
+    </w:p>
+    <w:p>
+      <w:pPr>
+        <w:pStyle w:val="ListParagraph"/>
+        <w:numPr>
           <w:ilvl w:val="0"/>
           <w:numId w:val="7"/>
         </w:numPr>
@@ -706,6 +717,29 @@
           <w:szCs w:val="24"/>
         </w:rPr>
         <w:t>d to find a proper way to cleanup ‘NA’s in the data</w:t>
+      </w:r>
+    </w:p>
+    <w:p>
+      <w:pPr>
+        <w:pStyle w:val="ListParagraph"/>
+        <w:numPr>
+          <w:ilvl w:val="0"/>
+          <w:numId w:val="8"/>
+        </w:numPr>
+        <w:spacing w:after="0" w:line="240" w:lineRule="auto"/>
+        <w:rPr>
+          <w:rFonts w:ascii="Times New Roman" w:eastAsia="Times New Roman" w:hAnsi="Times New Roman" w:cs="Times New Roman"/>
+          <w:sz w:val="24"/>
+          <w:szCs w:val="24"/>
+        </w:rPr>
+      </w:pPr>
+      <w:r>
+        <w:rPr>
+          <w:rFonts w:ascii="Times New Roman" w:eastAsia="Times New Roman" w:hAnsi="Times New Roman" w:cs="Times New Roman"/>
+          <w:sz w:val="24"/>
+          <w:szCs w:val="24"/>
+        </w:rPr>
+        <w:t>We haven’t yet explored the observed meteorology data. Need to explore this dataset to see if this strengthens our predictions</w:t>
       </w:r>
       <w:bookmarkStart w:id="0" w:name="_GoBack"/>
       <w:bookmarkEnd w:id="0"/>
@@ -731,7 +765,7 @@
 </file>
 
 <file path=word/numbering.xml><?xml version="1.0" encoding="utf-8"?>
-<w:numbering xmlns:wpc="http://schemas.microsoft.com/office/word/2010/wordprocessingCanvas" xmlns:cx="http://schemas.microsoft.com/office/drawing/2014/chartex" xmlns:cx1="http://schemas.microsoft.com/office/drawing/2015/9/8/chartex" xmlns:cx2="http://schemas.microsoft.com/office/drawing/2015/10/21/chartex" xmlns:cx3="http://schemas.microsoft.com/office/drawing/2016/5/9/chartex" xmlns:cx4="http://schemas.microsoft.com/office/drawing/2016/5/10/chartex" xmlns:cx5="http://schemas.microsoft.com/office/drawing/2016/5/11/chartex" xmlns:cx6="http://schemas.microsoft.com/office/drawing/2016/5/12/chartex" xmlns:cx7="http://schemas.microsoft.com/office/drawing/2016/5/13/chartex" xmlns:cx8="http://schemas.microsoft.com/office/drawing/2016/5/14/chartex" xmlns:mc="http://schemas.openxmlformats.org/markup-compatibility/2006" xmlns:aink="http://schemas.microsoft.com/office/drawing/2016/ink" xmlns:am3d="http://schemas.microsoft.com/office/drawing/2017/model3d" xmlns:o="urn:schemas-microsoft-com:office:office" xmlns:r="http://schemas.openxmlformats.org/officeDocument/2006/relationships" xmlns:m="http://schemas.openxmlformats.org/officeDocument/2006/math" xmlns:v="urn:schemas-microsoft-com:vml" xmlns:wp14="http://schemas.microsoft.com/office/word/2010/wordprocessingDrawing" xmlns:wp="http://schemas.openxmlformats.org/drawingml/2006/wordprocessingDrawing" xmlns:w10="urn:schemas-microsoft-com:office:word" xmlns:w="http://schemas.openxmlformats.org/wordprocessingml/2006/main" xmlns:w14="http://schemas.microsoft.com/office/word/2010/wordml" xmlns:w15="http://schemas.microsoft.com/office/word/2012/wordml" xmlns:w16cid="http://schemas.microsoft.com/office/word/2016/wordml/cid" xmlns:w16se="http://schemas.microsoft.com/office/word/2015/wordml/symex" xmlns:wpg="http://schemas.microsoft.com/office/word/2010/wordprocessingGroup" xmlns:wpi="http://schemas.microsoft.com/office/word/2010/wordprocessingInk" xmlns:wne="http://schemas.microsoft.com/office/word/2006/wordml" xmlns:wps="http://schemas.microsoft.com/office/word/2010/wordprocessingShape" mc:Ignorable="w14 w15 w16se w16cid wp14">
+<w:numbering xmlns:wpc="http://schemas.microsoft.com/office/word/2010/wordprocessingCanvas" xmlns:cx="http://schemas.microsoft.com/office/drawing/2014/chartex" xmlns:cx1="http://schemas.microsoft.com/office/drawing/2015/9/8/chartex" xmlns:mc="http://schemas.openxmlformats.org/markup-compatibility/2006" xmlns:o="urn:schemas-microsoft-com:office:office" xmlns:r="http://schemas.openxmlformats.org/officeDocument/2006/relationships" xmlns:m="http://schemas.openxmlformats.org/officeDocument/2006/math" xmlns:v="urn:schemas-microsoft-com:vml" xmlns:wp14="http://schemas.microsoft.com/office/word/2010/wordprocessingDrawing" xmlns:wp="http://schemas.openxmlformats.org/drawingml/2006/wordprocessingDrawing" xmlns:w10="urn:schemas-microsoft-com:office:word" xmlns:w="http://schemas.openxmlformats.org/wordprocessingml/2006/main" xmlns:w14="http://schemas.microsoft.com/office/word/2010/wordml" xmlns:w15="http://schemas.microsoft.com/office/word/2012/wordml" xmlns:w16se="http://schemas.microsoft.com/office/word/2015/wordml/symex" xmlns:wpg="http://schemas.microsoft.com/office/word/2010/wordprocessingGroup" xmlns:wpi="http://schemas.microsoft.com/office/word/2010/wordprocessingInk" xmlns:wne="http://schemas.microsoft.com/office/word/2006/wordml" xmlns:wps="http://schemas.microsoft.com/office/word/2010/wordprocessingShape" mc:Ignorable="w14 w15 w16se wp14">
   <w:abstractNum w:abstractNumId="0" w15:restartNumberingAfterBreak="0">
     <w:nsid w:val="04A85725"/>
     <w:multiLevelType w:val="hybridMultilevel"/>
@@ -1625,11 +1659,11 @@
 </file>
 
 <file path=word/styles.xml><?xml version="1.0" encoding="utf-8"?>
-<w:styles xmlns:mc="http://schemas.openxmlformats.org/markup-compatibility/2006" xmlns:r="http://schemas.openxmlformats.org/officeDocument/2006/relationships" xmlns:w="http://schemas.openxmlformats.org/wordprocessingml/2006/main" xmlns:w14="http://schemas.microsoft.com/office/word/2010/wordml" xmlns:w15="http://schemas.microsoft.com/office/word/2012/wordml" xmlns:w16cid="http://schemas.microsoft.com/office/word/2016/wordml/cid" xmlns:w16se="http://schemas.microsoft.com/office/word/2015/wordml/symex" mc:Ignorable="w14 w15 w16se w16cid">
+<w:styles xmlns:mc="http://schemas.openxmlformats.org/markup-compatibility/2006" xmlns:r="http://schemas.openxmlformats.org/officeDocument/2006/relationships" xmlns:w="http://schemas.openxmlformats.org/wordprocessingml/2006/main" xmlns:w14="http://schemas.microsoft.com/office/word/2010/wordml" xmlns:w15="http://schemas.microsoft.com/office/word/2012/wordml" xmlns:w16se="http://schemas.microsoft.com/office/word/2015/wordml/symex" mc:Ignorable="w14 w15 w16se">
   <w:docDefaults>
     <w:rPrDefault>
       <w:rPr>
-        <w:rFonts w:asciiTheme="minorHAnsi" w:eastAsia="宋体" w:hAnsiTheme="minorHAnsi" w:cstheme="minorBidi"/>
+        <w:rFonts w:asciiTheme="minorHAnsi" w:eastAsia="SimSun" w:hAnsiTheme="minorHAnsi" w:cstheme="minorBidi"/>
         <w:sz w:val="22"/>
         <w:szCs w:val="22"/>
         <w:lang w:val="en-US" w:eastAsia="en-US" w:bidi="ar-SA"/>
@@ -1641,7 +1675,7 @@
       </w:pPr>
     </w:pPrDefault>
   </w:docDefaults>
-  <w:latentStyles w:defLockedState="0" w:defUIPriority="99" w:defSemiHidden="0" w:defUnhideWhenUsed="0" w:defQFormat="0" w:count="375">
+  <w:latentStyles w:defLockedState="0" w:defUIPriority="99" w:defSemiHidden="0" w:defUnhideWhenUsed="0" w:defQFormat="0" w:count="371">
     <w:lsdException w:name="Normal" w:uiPriority="0" w:qFormat="1"/>
     <w:lsdException w:name="heading 1" w:uiPriority="9" w:qFormat="1"/>
     <w:lsdException w:name="heading 2" w:semiHidden="1" w:uiPriority="9" w:unhideWhenUsed="1" w:qFormat="1"/>
@@ -2013,10 +2047,6 @@
     <w:lsdException w:name="List Table 5 Dark Accent 6" w:uiPriority="50"/>
     <w:lsdException w:name="List Table 6 Colorful Accent 6" w:uiPriority="51"/>
     <w:lsdException w:name="List Table 7 Colorful Accent 6" w:uiPriority="52"/>
-    <w:lsdException w:name="Mention" w:semiHidden="1" w:unhideWhenUsed="1"/>
-    <w:lsdException w:name="Smart Hyperlink" w:semiHidden="1" w:unhideWhenUsed="1"/>
-    <w:lsdException w:name="Hashtag" w:semiHidden="1" w:unhideWhenUsed="1"/>
-    <w:lsdException w:name="Unresolved Mention" w:semiHidden="1" w:unhideWhenUsed="1"/>
   </w:latentStyles>
   <w:style w:type="paragraph" w:default="1" w:styleId="Normal">
     <w:name w:val="Normal"/>

</xml_diff>